<commit_message>
Create ~$S Kelompok 1.docx
Perapian penulisan
</commit_message>
<xml_diff>
--- a/PPL4620_Kelompok 1_Perencanaan.docx
+++ b/PPL4620_Kelompok 1_Perencanaan.docx
@@ -625,14 +625,17 @@
     </w:p>
     <w:p>
       <w:pPr>
-        <w:tabs>
-          <w:tab w:val="center" w:pos="4680"/>
-          <w:tab w:val="left" w:pos="6720"/>
-        </w:tabs>
-        <w:rPr>
-          <w:rFonts w:hint="default" w:ascii="Arial" w:hAnsi="Arial" w:eastAsia="Kozuka Mincho Pro EL" w:cs="Arial"/>
-          <w:sz w:val="24"/>
-          <w:szCs w:val="24"/>
+        <w:shd w:val="clear"/>
+        <w:tabs>
+          <w:tab w:val="center" w:pos="4680"/>
+          <w:tab w:val="left" w:pos="6720"/>
+        </w:tabs>
+        <w:rPr>
+          <w:rFonts w:hint="default" w:ascii="Arial" w:hAnsi="Arial" w:eastAsia="Kozuka Mincho Pro EL" w:cs="Arial"/>
+          <w:sz w:val="24"/>
+          <w:szCs w:val="24"/>
+          <w:highlight w:val="none"/>
+          <w:shd w:val="clear" w:color="auto" w:fill="auto"/>
         </w:rPr>
       </w:pPr>
       <w:r>
@@ -642,7 +645,8 @@
           <w:color w:val="000000" w:themeColor="text1"/>
           <w:sz w:val="24"/>
           <w:szCs w:val="24"/>
-          <w:highlight w:val="yellow"/>
+          <w:highlight w:val="none"/>
+          <w:shd w:val="clear" w:color="auto" w:fill="auto"/>
           <w14:textFill>
             <w14:solidFill>
               <w14:schemeClr w14:val="tx1"/>
@@ -654,15 +658,254 @@
       <w:r>
         <w:rPr>
           <w:rFonts w:hint="default" w:ascii="Arial" w:hAnsi="Arial" w:eastAsia="Kozuka Mincho Pro EL" w:cs="Arial"/>
+          <w:b/>
           <w:color w:val="000000" w:themeColor="text1"/>
           <w:sz w:val="24"/>
           <w:szCs w:val="24"/>
+          <w:highlight w:val="none"/>
+          <w:shd w:val="clear" w:color="auto" w:fill="auto"/>
+          <w:lang w:val="en-US"/>
           <w14:textFill>
             <w14:solidFill>
               <w14:schemeClr w14:val="tx1"/>
             </w14:solidFill>
           </w14:textFill>
         </w:rPr>
+        <w:tab/>
+        <w:t xml:space="preserve">                </w:t>
+      </w:r>
+      <w:r>
+        <w:rPr>
+          <w:rFonts w:hint="default" w:ascii="Arial" w:hAnsi="Arial" w:eastAsia="Kozuka Mincho Pro EL" w:cs="Arial"/>
+          <w:sz w:val="24"/>
+          <w:szCs w:val="24"/>
+          <w:highlight w:val="none"/>
+          <w:shd w:val="clear" w:color="auto" w:fill="auto"/>
+        </w:rPr>
+        <w:t>: Sistem Aplikasi Management Game Development</w:t>
+      </w:r>
+    </w:p>
+    <w:p>
+      <w:pPr>
+        <w:shd w:val="clear"/>
+        <w:tabs>
+          <w:tab w:val="center" w:pos="4680"/>
+          <w:tab w:val="left" w:pos="6720"/>
+        </w:tabs>
+        <w:rPr>
+          <w:rFonts w:hint="default" w:ascii="Arial" w:hAnsi="Arial" w:eastAsia="Kozuka Mincho Pro EL" w:cs="Arial"/>
+          <w:sz w:val="24"/>
+          <w:szCs w:val="24"/>
+          <w:highlight w:val="none"/>
+          <w:shd w:val="clear" w:color="auto" w:fill="auto"/>
+          <w:lang w:val="en-US"/>
+        </w:rPr>
+      </w:pPr>
+      <w:r>
+        <w:rPr>
+          <w:rFonts w:hint="default" w:ascii="Arial" w:hAnsi="Arial" w:eastAsia="Kozuka Mincho Pro EL" w:cs="Arial"/>
+          <w:b/>
+          <w:sz w:val="24"/>
+          <w:szCs w:val="24"/>
+          <w:highlight w:val="none"/>
+          <w:shd w:val="clear" w:color="auto" w:fill="auto"/>
+        </w:rPr>
+        <w:t>Tanggal Mulai Proyek</w:t>
+      </w:r>
+      <w:r>
+        <w:rPr>
+          <w:rFonts w:hint="default" w:ascii="Arial" w:hAnsi="Arial" w:eastAsia="Kozuka Mincho Pro EL" w:cs="Arial"/>
+          <w:b/>
+          <w:sz w:val="24"/>
+          <w:szCs w:val="24"/>
+          <w:highlight w:val="none"/>
+          <w:shd w:val="clear" w:color="auto" w:fill="auto"/>
+          <w:lang w:val="en-US"/>
+        </w:rPr>
+        <w:t xml:space="preserve">  </w:t>
+      </w:r>
+      <w:r>
+        <w:rPr>
+          <w:rFonts w:hint="default" w:ascii="Arial" w:hAnsi="Arial" w:eastAsia="Kozuka Mincho Pro EL" w:cs="Arial"/>
+          <w:sz w:val="24"/>
+          <w:szCs w:val="24"/>
+          <w:highlight w:val="none"/>
+          <w:shd w:val="clear" w:color="auto" w:fill="auto"/>
+        </w:rPr>
+        <w:t xml:space="preserve">: </w:t>
+      </w:r>
+      <w:r>
+        <w:rPr>
+          <w:rFonts w:hint="default" w:ascii="Arial" w:hAnsi="Arial" w:eastAsia="Kozuka Mincho Pro EL" w:cs="Arial"/>
+          <w:sz w:val="24"/>
+          <w:szCs w:val="24"/>
+          <w:highlight w:val="none"/>
+          <w:shd w:val="clear" w:color="auto" w:fill="auto"/>
+          <w:lang w:val="en-US"/>
+        </w:rPr>
+        <w:t>Mei</w:t>
+      </w:r>
+    </w:p>
+    <w:p>
+      <w:pPr>
+        <w:shd w:val="clear"/>
+        <w:tabs>
+          <w:tab w:val="center" w:pos="4680"/>
+          <w:tab w:val="left" w:pos="6720"/>
+        </w:tabs>
+        <w:rPr>
+          <w:rFonts w:hint="default" w:ascii="Arial" w:hAnsi="Arial" w:eastAsia="Kozuka Mincho Pro EL" w:cs="Arial"/>
+          <w:sz w:val="24"/>
+          <w:szCs w:val="24"/>
+          <w:highlight w:val="none"/>
+          <w:shd w:val="clear" w:color="auto" w:fill="auto"/>
+          <w:lang w:val="en-US"/>
+        </w:rPr>
+      </w:pPr>
+      <w:r>
+        <w:rPr>
+          <w:rFonts w:hint="default" w:ascii="Arial" w:hAnsi="Arial" w:eastAsia="Kozuka Mincho Pro EL" w:cs="Arial"/>
+          <w:b/>
+          <w:sz w:val="24"/>
+          <w:szCs w:val="24"/>
+          <w:highlight w:val="none"/>
+          <w:shd w:val="clear" w:color="auto" w:fill="auto"/>
+        </w:rPr>
+        <w:t>Tanggal Akhir Proyek</w:t>
+      </w:r>
+      <w:r>
+        <w:rPr>
+          <w:rFonts w:hint="default" w:ascii="Arial" w:hAnsi="Arial" w:eastAsia="Kozuka Mincho Pro EL" w:cs="Arial"/>
+          <w:b/>
+          <w:sz w:val="24"/>
+          <w:szCs w:val="24"/>
+          <w:highlight w:val="none"/>
+          <w:shd w:val="clear" w:color="auto" w:fill="auto"/>
+          <w:lang w:val="en-US"/>
+        </w:rPr>
+        <w:t xml:space="preserve">  </w:t>
+      </w:r>
+      <w:r>
+        <w:rPr>
+          <w:rFonts w:hint="default" w:ascii="Arial" w:hAnsi="Arial" w:eastAsia="Kozuka Mincho Pro EL" w:cs="Arial"/>
+          <w:sz w:val="24"/>
+          <w:szCs w:val="24"/>
+          <w:highlight w:val="none"/>
+          <w:shd w:val="clear" w:color="auto" w:fill="auto"/>
+        </w:rPr>
+        <w:t xml:space="preserve">: </w:t>
+      </w:r>
+      <w:r>
+        <w:rPr>
+          <w:rFonts w:hint="default" w:ascii="Arial" w:hAnsi="Arial" w:eastAsia="Kozuka Mincho Pro EL" w:cs="Arial"/>
+          <w:sz w:val="24"/>
+          <w:szCs w:val="24"/>
+          <w:highlight w:val="none"/>
+          <w:shd w:val="clear" w:color="auto" w:fill="auto"/>
+          <w:lang w:val="en-US"/>
+        </w:rPr>
+        <w:t>Oktober</w:t>
+      </w:r>
+    </w:p>
+    <w:p>
+      <w:pPr>
+        <w:shd w:val="clear"/>
+        <w:tabs>
+          <w:tab w:val="center" w:pos="4680"/>
+          <w:tab w:val="left" w:pos="6720"/>
+        </w:tabs>
+        <w:rPr>
+          <w:rFonts w:hint="default" w:ascii="Arial" w:hAnsi="Arial" w:eastAsia="Kozuka Mincho Pro EL" w:cs="Arial"/>
+          <w:sz w:val="24"/>
+          <w:szCs w:val="24"/>
+          <w:highlight w:val="none"/>
+          <w:shd w:val="clear" w:color="auto" w:fill="auto"/>
+        </w:rPr>
+      </w:pPr>
+      <w:r>
+        <w:rPr>
+          <w:rFonts w:hint="default" w:ascii="Arial" w:hAnsi="Arial" w:eastAsia="Kozuka Mincho Pro EL" w:cs="Arial"/>
+          <w:b/>
+          <w:sz w:val="24"/>
+          <w:szCs w:val="24"/>
+          <w:highlight w:val="none"/>
+          <w:shd w:val="clear" w:color="auto" w:fill="auto"/>
+        </w:rPr>
+        <w:t>Manajer Proyek</w:t>
+      </w:r>
+      <w:r>
+        <w:rPr>
+          <w:rFonts w:hint="default" w:ascii="Arial" w:hAnsi="Arial" w:eastAsia="Kozuka Mincho Pro EL" w:cs="Arial"/>
+          <w:sz w:val="24"/>
+          <w:szCs w:val="24"/>
+          <w:highlight w:val="none"/>
+          <w:shd w:val="clear" w:color="auto" w:fill="auto"/>
+        </w:rPr>
+        <w:t xml:space="preserve">         </w:t>
+      </w:r>
+      <w:r>
+        <w:rPr>
+          <w:rFonts w:hint="default" w:ascii="Arial" w:hAnsi="Arial" w:eastAsia="Kozuka Mincho Pro EL" w:cs="Arial"/>
+          <w:sz w:val="24"/>
+          <w:szCs w:val="24"/>
+          <w:highlight w:val="none"/>
+          <w:shd w:val="clear" w:color="auto" w:fill="auto"/>
+          <w:lang w:val="en-US"/>
+        </w:rPr>
+        <w:t xml:space="preserve">   </w:t>
+      </w:r>
+      <w:r>
+        <w:rPr>
+          <w:rFonts w:hint="default" w:ascii="Arial" w:hAnsi="Arial" w:eastAsia="Kozuka Mincho Pro EL" w:cs="Arial"/>
+          <w:sz w:val="24"/>
+          <w:szCs w:val="24"/>
+          <w:highlight w:val="none"/>
+          <w:shd w:val="clear" w:color="auto" w:fill="auto"/>
+        </w:rPr>
+        <w:t xml:space="preserve">: Luky Brian Juliano </w:t>
+      </w:r>
+    </w:p>
+    <w:p>
+      <w:pPr>
+        <w:shd w:val="clear"/>
+        <w:tabs>
+          <w:tab w:val="center" w:pos="4680"/>
+          <w:tab w:val="left" w:pos="6720"/>
+        </w:tabs>
+        <w:jc w:val="both"/>
+        <w:rPr>
+          <w:rFonts w:hint="default" w:ascii="Arial" w:hAnsi="Arial" w:eastAsia="Kozuka Mincho Pro EL" w:cs="Arial"/>
+          <w:sz w:val="24"/>
+          <w:szCs w:val="24"/>
+        </w:rPr>
+      </w:pPr>
+      <w:r>
+        <w:rPr>
+          <w:rFonts w:hint="default" w:ascii="Arial" w:hAnsi="Arial" w:eastAsia="Kozuka Mincho Pro EL" w:cs="Arial"/>
+          <w:b/>
+          <w:sz w:val="24"/>
+          <w:szCs w:val="24"/>
+          <w:highlight w:val="none"/>
+          <w:shd w:val="clear" w:color="auto" w:fill="auto"/>
+        </w:rPr>
+        <w:t>Tujuan Proyek</w:t>
+      </w:r>
+      <w:r>
+        <w:rPr>
+          <w:rFonts w:hint="default" w:ascii="Arial" w:hAnsi="Arial" w:eastAsia="Kozuka Mincho Pro EL" w:cs="Arial"/>
+          <w:sz w:val="24"/>
+          <w:szCs w:val="24"/>
+          <w:highlight w:val="none"/>
+          <w:shd w:val="clear" w:color="auto" w:fill="auto"/>
+        </w:rPr>
+        <w:t xml:space="preserve">          </w:t>
+      </w:r>
+      <w:r>
+        <w:rPr>
+          <w:rFonts w:hint="default" w:ascii="Arial" w:hAnsi="Arial" w:eastAsia="Kozuka Mincho Pro EL" w:cs="Arial"/>
+          <w:sz w:val="24"/>
+          <w:szCs w:val="24"/>
+        </w:rPr>
         <w:t xml:space="preserve"> </w:t>
       </w:r>
       <w:r>
@@ -670,115 +913,49 @@
           <w:rFonts w:hint="default" w:ascii="Arial" w:hAnsi="Arial" w:eastAsia="Kozuka Mincho Pro EL" w:cs="Arial"/>
           <w:sz w:val="24"/>
           <w:szCs w:val="24"/>
-        </w:rPr>
-        <w:t xml:space="preserve">             : Sistem Aplikasi Management Game Development</w:t>
-      </w:r>
-    </w:p>
-    <w:p>
-      <w:pPr>
-        <w:tabs>
-          <w:tab w:val="center" w:pos="4680"/>
-          <w:tab w:val="left" w:pos="6720"/>
-        </w:tabs>
-        <w:rPr>
-          <w:rFonts w:hint="default" w:ascii="Arial" w:hAnsi="Arial" w:eastAsia="Kozuka Mincho Pro EL" w:cs="Arial"/>
-          <w:sz w:val="24"/>
-          <w:szCs w:val="24"/>
           <w:lang w:val="en-US"/>
         </w:rPr>
-      </w:pPr>
-      <w:r>
-        <w:rPr>
-          <w:rFonts w:hint="default" w:ascii="Arial" w:hAnsi="Arial" w:eastAsia="Kozuka Mincho Pro EL" w:cs="Arial"/>
-          <w:b/>
-          <w:sz w:val="24"/>
-          <w:szCs w:val="24"/>
-          <w:highlight w:val="yellow"/>
-        </w:rPr>
-        <w:t>Tanggal Mulai Proyek</w:t>
-      </w:r>
-      <w:r>
-        <w:rPr>
-          <w:rFonts w:hint="default" w:ascii="Arial" w:hAnsi="Arial" w:eastAsia="Kozuka Mincho Pro EL" w:cs="Arial"/>
-          <w:sz w:val="24"/>
-          <w:szCs w:val="24"/>
-        </w:rPr>
-        <w:t xml:space="preserve"> : </w:t>
-      </w:r>
-      <w:r>
-        <w:rPr>
-          <w:rFonts w:hint="default" w:ascii="Arial" w:hAnsi="Arial" w:eastAsia="Kozuka Mincho Pro EL" w:cs="Arial"/>
-          <w:sz w:val="24"/>
-          <w:szCs w:val="24"/>
-          <w:lang w:val="en-US"/>
-        </w:rPr>
-        <w:t>Mei</w:t>
-      </w:r>
-      <w:bookmarkStart w:id="0" w:name="_GoBack"/>
-      <w:bookmarkEnd w:id="0"/>
-    </w:p>
-    <w:p>
-      <w:pPr>
-        <w:tabs>
-          <w:tab w:val="center" w:pos="4680"/>
-          <w:tab w:val="left" w:pos="6720"/>
-        </w:tabs>
-        <w:rPr>
-          <w:rFonts w:hint="default" w:ascii="Arial" w:hAnsi="Arial" w:eastAsia="Kozuka Mincho Pro EL" w:cs="Arial"/>
-          <w:sz w:val="24"/>
-          <w:szCs w:val="24"/>
-          <w:lang w:val="en-US"/>
-        </w:rPr>
-      </w:pPr>
-      <w:r>
-        <w:rPr>
-          <w:rFonts w:hint="default" w:ascii="Arial" w:hAnsi="Arial" w:eastAsia="Kozuka Mincho Pro EL" w:cs="Arial"/>
-          <w:b/>
-          <w:sz w:val="24"/>
-          <w:szCs w:val="24"/>
-          <w:highlight w:val="yellow"/>
-        </w:rPr>
-        <w:t>Tanggal Akhir Proyek</w:t>
-      </w:r>
-      <w:r>
-        <w:rPr>
-          <w:rFonts w:hint="default" w:ascii="Arial" w:hAnsi="Arial" w:eastAsia="Kozuka Mincho Pro EL" w:cs="Arial"/>
-          <w:sz w:val="24"/>
-          <w:szCs w:val="24"/>
-        </w:rPr>
-        <w:t xml:space="preserve"> : </w:t>
-      </w:r>
-      <w:r>
-        <w:rPr>
-          <w:rFonts w:hint="default" w:ascii="Arial" w:hAnsi="Arial" w:eastAsia="Kozuka Mincho Pro EL" w:cs="Arial"/>
-          <w:sz w:val="24"/>
-          <w:szCs w:val="24"/>
-          <w:lang w:val="en-US"/>
-        </w:rPr>
-        <w:t>Oktober</w:t>
-      </w:r>
-    </w:p>
-    <w:p>
-      <w:pPr>
-        <w:tabs>
-          <w:tab w:val="center" w:pos="4680"/>
-          <w:tab w:val="left" w:pos="6720"/>
-        </w:tabs>
-        <w:rPr>
-          <w:rFonts w:hint="default" w:ascii="Arial" w:hAnsi="Arial" w:eastAsia="Kozuka Mincho Pro EL" w:cs="Arial"/>
-          <w:sz w:val="24"/>
-          <w:szCs w:val="24"/>
-        </w:rPr>
-      </w:pPr>
-      <w:r>
-        <w:rPr>
-          <w:rFonts w:hint="default" w:ascii="Arial" w:hAnsi="Arial" w:eastAsia="Kozuka Mincho Pro EL" w:cs="Arial"/>
-          <w:b/>
-          <w:sz w:val="24"/>
-          <w:szCs w:val="24"/>
-          <w:highlight w:val="yellow"/>
-        </w:rPr>
-        <w:t>Nomor Kontrak</w:t>
+        <w:t xml:space="preserve">   </w:t>
+      </w:r>
+      <w:r>
+        <w:rPr>
+          <w:rFonts w:hint="default" w:ascii="Arial" w:hAnsi="Arial" w:eastAsia="Kozuka Mincho Pro EL" w:cs="Arial"/>
+          <w:sz w:val="24"/>
+          <w:szCs w:val="24"/>
+        </w:rPr>
+        <w:t>: Sistem Aplikasi Management Game Development merupakan system yang mampu mengelola penerbitan game yang nantinya diberikan kepada developer. Sistem Aplikasi Management Game Development merupakan kumpulan dari seluruh komponen data yang berinteraksi membentuk satu kesatuan. Sistem ini merupakan kumpulan data – data game.</w:t>
+      </w:r>
+    </w:p>
+    <w:p>
+      <w:pPr>
+        <w:tabs>
+          <w:tab w:val="center" w:pos="4680"/>
+          <w:tab w:val="left" w:pos="6720"/>
+        </w:tabs>
+        <w:rPr>
+          <w:rFonts w:hint="default" w:ascii="Arial" w:hAnsi="Arial" w:eastAsia="Kozuka Mincho Pro EL" w:cs="Arial"/>
+          <w:sz w:val="24"/>
+          <w:szCs w:val="24"/>
+        </w:rPr>
+      </w:pPr>
+      <w:r>
+        <w:rPr>
+          <w:rFonts w:hint="default" w:ascii="Arial" w:hAnsi="Arial" w:eastAsia="Kozuka Mincho Pro EL" w:cs="Arial"/>
+          <w:b/>
+          <w:sz w:val="24"/>
+          <w:szCs w:val="24"/>
+          <w:highlight w:val="none"/>
+        </w:rPr>
+        <w:t xml:space="preserve">Pendekatan  </w:t>
+      </w:r>
+      <w:r>
+        <w:rPr>
+          <w:rFonts w:hint="default" w:ascii="Arial" w:hAnsi="Arial" w:eastAsia="Kozuka Mincho Pro EL" w:cs="Arial"/>
+          <w:b/>
+          <w:sz w:val="24"/>
+          <w:szCs w:val="24"/>
+        </w:rPr>
+        <w:t xml:space="preserve">   </w:t>
       </w:r>
       <w:r>
         <w:rPr>
@@ -791,139 +968,6 @@
     </w:p>
     <w:p>
       <w:pPr>
-        <w:tabs>
-          <w:tab w:val="center" w:pos="4680"/>
-          <w:tab w:val="left" w:pos="6720"/>
-        </w:tabs>
-        <w:rPr>
-          <w:rFonts w:hint="default" w:ascii="Arial" w:hAnsi="Arial" w:eastAsia="Kozuka Mincho Pro EL" w:cs="Arial"/>
-          <w:sz w:val="24"/>
-          <w:szCs w:val="24"/>
-        </w:rPr>
-      </w:pPr>
-      <w:r>
-        <w:rPr>
-          <w:rFonts w:hint="default" w:ascii="Arial" w:hAnsi="Arial" w:eastAsia="Kozuka Mincho Pro EL" w:cs="Arial"/>
-          <w:b/>
-          <w:sz w:val="24"/>
-          <w:szCs w:val="24"/>
-          <w:highlight w:val="yellow"/>
-        </w:rPr>
-        <w:t>Informasi Anggaran</w:t>
-      </w:r>
-      <w:r>
-        <w:rPr>
-          <w:rFonts w:hint="default" w:ascii="Arial" w:hAnsi="Arial" w:eastAsia="Kozuka Mincho Pro EL" w:cs="Arial"/>
-          <w:sz w:val="24"/>
-          <w:szCs w:val="24"/>
-        </w:rPr>
-        <w:t xml:space="preserve">   :</w:t>
-      </w:r>
-    </w:p>
-    <w:p>
-      <w:pPr>
-        <w:tabs>
-          <w:tab w:val="center" w:pos="4680"/>
-          <w:tab w:val="left" w:pos="6720"/>
-        </w:tabs>
-        <w:rPr>
-          <w:rFonts w:hint="default" w:ascii="Arial" w:hAnsi="Arial" w:eastAsia="Kozuka Mincho Pro EL" w:cs="Arial"/>
-          <w:sz w:val="24"/>
-          <w:szCs w:val="24"/>
-        </w:rPr>
-      </w:pPr>
-      <w:r>
-        <w:rPr>
-          <w:rFonts w:hint="default" w:ascii="Arial" w:hAnsi="Arial" w:eastAsia="Kozuka Mincho Pro EL" w:cs="Arial"/>
-          <w:b/>
-          <w:sz w:val="24"/>
-          <w:szCs w:val="24"/>
-          <w:highlight w:val="yellow"/>
-        </w:rPr>
-        <w:t>Manajer Proyek</w:t>
-      </w:r>
-      <w:r>
-        <w:rPr>
-          <w:rFonts w:hint="default" w:ascii="Arial" w:hAnsi="Arial" w:eastAsia="Kozuka Mincho Pro EL" w:cs="Arial"/>
-          <w:sz w:val="24"/>
-          <w:szCs w:val="24"/>
-        </w:rPr>
-        <w:t xml:space="preserve">         : Luky Brian Juliano </w:t>
-      </w:r>
-    </w:p>
-    <w:p>
-      <w:pPr>
-        <w:tabs>
-          <w:tab w:val="center" w:pos="4680"/>
-          <w:tab w:val="left" w:pos="6720"/>
-        </w:tabs>
-        <w:rPr>
-          <w:rFonts w:hint="default" w:ascii="Arial" w:hAnsi="Arial" w:eastAsia="Kozuka Mincho Pro EL" w:cs="Arial"/>
-          <w:sz w:val="24"/>
-          <w:szCs w:val="24"/>
-        </w:rPr>
-      </w:pPr>
-      <w:r>
-        <w:rPr>
-          <w:rFonts w:hint="default" w:ascii="Arial" w:hAnsi="Arial" w:eastAsia="Kozuka Mincho Pro EL" w:cs="Arial"/>
-          <w:b/>
-          <w:sz w:val="24"/>
-          <w:szCs w:val="24"/>
-          <w:highlight w:val="yellow"/>
-        </w:rPr>
-        <w:t>Tujuan Proyek</w:t>
-      </w:r>
-      <w:r>
-        <w:rPr>
-          <w:rFonts w:hint="default" w:ascii="Arial" w:hAnsi="Arial" w:eastAsia="Kozuka Mincho Pro EL" w:cs="Arial"/>
-          <w:sz w:val="24"/>
-          <w:szCs w:val="24"/>
-        </w:rPr>
-        <w:t xml:space="preserve">           : Sistem Aplikasi Management Game Development merupakan system yang mampu mengelola penerbitan game yang nantinya diberikan kepada developer. Sistem Aplikasi Management Game Development merupakan kumpulan dari seluruh komponen data yang berinteraksi membentuk satu kesatuan. Sistem ini merupakan kumpulan data – data game.</w:t>
-      </w:r>
-    </w:p>
-    <w:p>
-      <w:pPr>
-        <w:tabs>
-          <w:tab w:val="center" w:pos="4680"/>
-          <w:tab w:val="left" w:pos="6720"/>
-        </w:tabs>
-        <w:rPr>
-          <w:rFonts w:hint="default" w:ascii="Arial" w:hAnsi="Arial" w:eastAsia="Kozuka Mincho Pro EL" w:cs="Arial"/>
-          <w:sz w:val="24"/>
-          <w:szCs w:val="24"/>
-        </w:rPr>
-      </w:pPr>
-      <w:r>
-        <w:rPr>
-          <w:rFonts w:hint="default" w:ascii="Arial" w:hAnsi="Arial" w:eastAsia="Kozuka Mincho Pro EL" w:cs="Arial"/>
-          <w:b/>
-          <w:sz w:val="24"/>
-          <w:szCs w:val="24"/>
-          <w:highlight w:val="yellow"/>
-        </w:rPr>
-        <w:t>Pendekatan</w:t>
-      </w:r>
-      <w:r>
-        <w:rPr>
-          <w:rFonts w:hint="default" w:ascii="Arial" w:hAnsi="Arial" w:eastAsia="Kozuka Mincho Pro EL" w:cs="Arial"/>
-          <w:b/>
-          <w:sz w:val="24"/>
-          <w:szCs w:val="24"/>
-        </w:rPr>
-        <w:t xml:space="preserve">     </w:t>
-      </w:r>
-      <w:r>
-        <w:rPr>
-          <w:rFonts w:hint="default" w:ascii="Arial" w:hAnsi="Arial" w:eastAsia="Kozuka Mincho Pro EL" w:cs="Arial"/>
-          <w:sz w:val="24"/>
-          <w:szCs w:val="24"/>
-        </w:rPr>
-        <w:t xml:space="preserve">          :</w:t>
-      </w:r>
-    </w:p>
-    <w:p>
-      <w:pPr>
         <w:pStyle w:val="5"/>
         <w:numPr>
           <w:ilvl w:val="0"/>
@@ -1155,15 +1199,16 @@
           <w:b/>
           <w:sz w:val="24"/>
           <w:szCs w:val="24"/>
-        </w:rPr>
-      </w:pPr>
-      <w:r>
-        <w:rPr>
-          <w:rFonts w:hint="default" w:ascii="Arial" w:hAnsi="Arial" w:eastAsia="Kozuka Mincho Pro EL" w:cs="Arial"/>
-          <w:b/>
-          <w:sz w:val="24"/>
-          <w:szCs w:val="24"/>
-          <w:highlight w:val="yellow"/>
+          <w:highlight w:val="none"/>
+        </w:rPr>
+      </w:pPr>
+      <w:r>
+        <w:rPr>
+          <w:rFonts w:hint="default" w:ascii="Arial" w:hAnsi="Arial" w:eastAsia="Kozuka Mincho Pro EL" w:cs="Arial"/>
+          <w:b/>
+          <w:sz w:val="24"/>
+          <w:szCs w:val="24"/>
+          <w:highlight w:val="none"/>
         </w:rPr>
         <w:t>Peranan Tanggung Jawab</w:t>
       </w:r>
@@ -1522,6 +1567,7 @@
                 <w:rFonts w:hint="default" w:ascii="Arial" w:hAnsi="Arial" w:eastAsia="Kozuka Mincho Pro EL" w:cs="Arial"/>
                 <w:sz w:val="24"/>
                 <w:szCs w:val="24"/>
+                <w:lang w:val="en-US"/>
               </w:rPr>
             </w:pPr>
             <w:r>
@@ -1531,6 +1577,15 @@
                 <w:szCs w:val="24"/>
               </w:rPr>
               <w:t>Muhammad Amirul</w:t>
+            </w:r>
+            <w:r>
+              <w:rPr>
+                <w:rFonts w:hint="default" w:ascii="Arial" w:hAnsi="Arial" w:eastAsia="Kozuka Mincho Pro EL" w:cs="Arial"/>
+                <w:sz w:val="24"/>
+                <w:szCs w:val="24"/>
+                <w:lang w:val="en-US"/>
+              </w:rPr>
+              <w:t xml:space="preserve"> Ilham</w:t>
             </w:r>
           </w:p>
         </w:tc>
@@ -2377,6 +2432,7 @@
           <w:tab w:val="center" w:pos="4680"/>
           <w:tab w:val="left" w:pos="6720"/>
         </w:tabs>
+        <w:jc w:val="both"/>
         <w:rPr>
           <w:rFonts w:hint="default" w:ascii="Arial" w:hAnsi="Arial" w:eastAsia="Kozuka Mincho Pro EL" w:cs="Arial"/>
           <w:sz w:val="24"/>
@@ -2427,6 +2483,7 @@
           <w:tab w:val="center" w:pos="4680"/>
           <w:tab w:val="left" w:pos="6720"/>
         </w:tabs>
+        <w:jc w:val="both"/>
         <w:rPr>
           <w:rFonts w:hint="default" w:ascii="Arial" w:hAnsi="Arial" w:eastAsia="Kozuka Mincho Pro EL" w:cs="Arial"/>
           <w:sz w:val="24"/>
@@ -2494,6 +2551,7 @@
           <w:tab w:val="center" w:pos="4680"/>
           <w:tab w:val="left" w:pos="6720"/>
         </w:tabs>
+        <w:jc w:val="both"/>
         <w:rPr>
           <w:rFonts w:hint="default" w:ascii="Arial" w:hAnsi="Arial" w:eastAsia="Kozuka Mincho Pro EL" w:cs="Arial"/>
           <w:sz w:val="24"/>
@@ -2544,8 +2602,10 @@
           <w:tab w:val="center" w:pos="4680"/>
           <w:tab w:val="left" w:pos="6720"/>
         </w:tabs>
-        <w:rPr>
-          <w:rFonts w:hint="default" w:ascii="Arial" w:hAnsi="Arial" w:eastAsia="Kozuka Mincho Pro EL" w:cs="Arial"/>
+        <w:jc w:val="both"/>
+        <w:rPr>
+          <w:rFonts w:hint="default" w:ascii="Arial" w:hAnsi="Arial" w:eastAsia="Kozuka Mincho Pro EL" w:cs="Arial"/>
+          <w:b/>
           <w:sz w:val="24"/>
           <w:szCs w:val="24"/>
         </w:rPr>
@@ -2562,36 +2622,6 @@
     <w:p>
       <w:pPr>
         <w:pStyle w:val="5"/>
-        <w:tabs>
-          <w:tab w:val="center" w:pos="4680"/>
-          <w:tab w:val="left" w:pos="6720"/>
-        </w:tabs>
-        <w:rPr>
-          <w:rFonts w:hint="default" w:ascii="Arial" w:hAnsi="Arial" w:eastAsia="Kozuka Mincho Pro EL" w:cs="Arial"/>
-          <w:b/>
-          <w:sz w:val="24"/>
-          <w:szCs w:val="24"/>
-        </w:rPr>
-      </w:pPr>
-    </w:p>
-    <w:p>
-      <w:pPr>
-        <w:pStyle w:val="5"/>
-        <w:tabs>
-          <w:tab w:val="center" w:pos="4680"/>
-          <w:tab w:val="left" w:pos="6720"/>
-        </w:tabs>
-        <w:rPr>
-          <w:rFonts w:hint="default" w:ascii="Arial" w:hAnsi="Arial" w:eastAsia="Kozuka Mincho Pro EL" w:cs="Arial"/>
-          <w:b/>
-          <w:sz w:val="24"/>
-          <w:szCs w:val="24"/>
-        </w:rPr>
-      </w:pPr>
-    </w:p>
-    <w:p>
-      <w:pPr>
-        <w:pStyle w:val="5"/>
         <w:numPr>
           <w:ilvl w:val="0"/>
           <w:numId w:val="2"/>
@@ -2624,19 +2654,30 @@
           <w:tab w:val="center" w:pos="4680"/>
           <w:tab w:val="left" w:pos="6720"/>
         </w:tabs>
-        <w:rPr>
-          <w:rFonts w:hint="default" w:ascii="Arial" w:hAnsi="Arial" w:eastAsia="Kozuka Mincho Pro EL" w:cs="Arial"/>
-          <w:sz w:val="24"/>
-          <w:szCs w:val="24"/>
-        </w:rPr>
-      </w:pPr>
-      <w:r>
-        <w:rPr>
-          <w:rFonts w:hint="default" w:ascii="Arial" w:hAnsi="Arial" w:eastAsia="Kozuka Mincho Pro EL" w:cs="Arial"/>
-          <w:sz w:val="24"/>
-          <w:szCs w:val="24"/>
-        </w:rPr>
-        <w:t>Kebutuhan utama dari system ini adalah memberikan pelayanan terbaik bagi developer dalam hal meirilis sebuh game secara up to date. System ini berbasis web sehingga kebih mudah diakses dimana berbasis mobile maupun berbasi PC,</w:t>
+        <w:jc w:val="both"/>
+        <w:rPr>
+          <w:rFonts w:hint="default" w:ascii="Arial" w:hAnsi="Arial" w:eastAsia="Kozuka Mincho Pro EL" w:cs="Arial"/>
+          <w:sz w:val="24"/>
+          <w:szCs w:val="24"/>
+          <w:lang w:val="en-US"/>
+        </w:rPr>
+      </w:pPr>
+      <w:r>
+        <w:rPr>
+          <w:rFonts w:hint="default" w:ascii="Arial" w:hAnsi="Arial" w:eastAsia="Kozuka Mincho Pro EL" w:cs="Arial"/>
+          <w:sz w:val="24"/>
+          <w:szCs w:val="24"/>
+        </w:rPr>
+        <w:t>Kebutuhan utama dari system ini adalah memberikan pelayanan terbaik bagi developer dalam hal meirilis sebuh game secara up to date. System ini berbasis web sehingga kebih mudah diakses dimana berbasis mobile maupun berbasi PC</w:t>
+      </w:r>
+      <w:r>
+        <w:rPr>
+          <w:rFonts w:hint="default" w:ascii="Arial" w:hAnsi="Arial" w:eastAsia="Kozuka Mincho Pro EL" w:cs="Arial"/>
+          <w:sz w:val="24"/>
+          <w:szCs w:val="24"/>
+          <w:lang w:val="en-US"/>
+        </w:rPr>
+        <w:t>.</w:t>
       </w:r>
     </w:p>
     <w:p>
@@ -2700,6 +2741,7 @@
           <w:tab w:val="center" w:pos="4680"/>
           <w:tab w:val="left" w:pos="6720"/>
         </w:tabs>
+        <w:jc w:val="both"/>
         <w:rPr>
           <w:rFonts w:hint="default" w:ascii="Arial" w:hAnsi="Arial" w:eastAsia="Kozuka Mincho Pro EL" w:cs="Arial"/>
           <w:sz w:val="24"/>
@@ -2726,6 +2768,7 @@
           <w:tab w:val="center" w:pos="4680"/>
           <w:tab w:val="left" w:pos="6720"/>
         </w:tabs>
+        <w:jc w:val="both"/>
         <w:rPr>
           <w:rFonts w:hint="default" w:ascii="Arial" w:hAnsi="Arial" w:eastAsia="Kozuka Mincho Pro EL" w:cs="Arial"/>
           <w:sz w:val="24"/>
@@ -2752,6 +2795,7 @@
           <w:tab w:val="center" w:pos="4680"/>
           <w:tab w:val="left" w:pos="6720"/>
         </w:tabs>
+        <w:jc w:val="both"/>
         <w:rPr>
           <w:rFonts w:hint="default" w:ascii="Arial" w:hAnsi="Arial" w:eastAsia="Kozuka Mincho Pro EL" w:cs="Arial"/>
           <w:sz w:val="24"/>
@@ -3115,6 +3159,26 @@
         </w:rPr>
         <w:t>Dokumentasi : Mei - Oktober</w:t>
       </w:r>
+    </w:p>
+    <w:p>
+      <w:pPr>
+        <w:pStyle w:val="5"/>
+        <w:numPr>
+          <w:ilvl w:val="0"/>
+          <w:numId w:val="0"/>
+        </w:numPr>
+        <w:tabs>
+          <w:tab w:val="center" w:pos="4680"/>
+          <w:tab w:val="left" w:pos="6720"/>
+        </w:tabs>
+        <w:spacing w:after="160" w:line="259" w:lineRule="auto"/>
+        <w:contextualSpacing/>
+        <w:rPr>
+          <w:rFonts w:hint="default" w:ascii="Arial" w:hAnsi="Arial" w:cs="Arial"/>
+          <w:sz w:val="24"/>
+          <w:szCs w:val="24"/>
+        </w:rPr>
+      </w:pPr>
     </w:p>
     <w:p>
       <w:pPr>
@@ -3959,6 +4023,15 @@
           <w:lang w:val="en-US"/>
         </w:rPr>
       </w:pPr>
+      <w:r>
+        <w:rPr>
+          <w:rFonts w:hint="default" w:ascii="Arial" w:hAnsi="Arial" w:cs="Arial"/>
+          <w:sz w:val="24"/>
+          <w:szCs w:val="24"/>
+          <w:lang w:val="en-US"/>
+        </w:rPr>
+        <w:t>Terlampir</w:t>
+      </w:r>
     </w:p>
     <w:p>
       <w:pPr>
@@ -4153,12 +4226,90 @@
         </w:tabs>
         <w:spacing w:after="160" w:line="259" w:lineRule="auto"/>
         <w:contextualSpacing/>
-        <w:rPr>
-          <w:rFonts w:hint="default" w:ascii="Arial" w:hAnsi="Arial" w:cs="Arial"/>
-          <w:sz w:val="24"/>
-          <w:szCs w:val="24"/>
-        </w:rPr>
-      </w:pPr>
+        <w:jc w:val="left"/>
+        <w:rPr>
+          <w:rFonts w:hint="default" w:ascii="Arial" w:hAnsi="Arial" w:cs="Arial"/>
+          <w:b w:val="0"/>
+          <w:bCs w:val="0"/>
+          <w:i/>
+          <w:iCs/>
+          <w:sz w:val="24"/>
+          <w:szCs w:val="24"/>
+          <w:lang w:val="en-US"/>
+        </w:rPr>
+      </w:pPr>
+      <w:r>
+        <w:rPr>
+          <w:rFonts w:hint="default" w:ascii="Arial" w:hAnsi="Arial" w:cs="Arial"/>
+          <w:b w:val="0"/>
+          <w:bCs w:val="0"/>
+          <w:i/>
+          <w:iCs/>
+          <w:sz w:val="24"/>
+          <w:szCs w:val="24"/>
+          <w:lang w:val="en-US"/>
+        </w:rPr>
+        <w:t>Lampiran :</w:t>
+      </w:r>
+    </w:p>
+    <w:p>
+      <w:pPr>
+        <w:pStyle w:val="5"/>
+        <w:numPr>
+          <w:ilvl w:val="0"/>
+          <w:numId w:val="0"/>
+        </w:numPr>
+        <w:tabs>
+          <w:tab w:val="center" w:pos="4680"/>
+          <w:tab w:val="left" w:pos="6720"/>
+        </w:tabs>
+        <w:spacing w:after="160" w:line="259" w:lineRule="auto"/>
+        <w:contextualSpacing/>
+        <w:jc w:val="center"/>
+        <w:rPr>
+          <w:rFonts w:hint="default" w:ascii="Arial" w:hAnsi="Arial" w:cs="Arial"/>
+          <w:b/>
+          <w:bCs/>
+          <w:sz w:val="24"/>
+          <w:szCs w:val="24"/>
+          <w:lang w:val="en-US"/>
+        </w:rPr>
+      </w:pPr>
+    </w:p>
+    <w:p>
+      <w:pPr>
+        <w:pStyle w:val="5"/>
+        <w:numPr>
+          <w:ilvl w:val="0"/>
+          <w:numId w:val="0"/>
+        </w:numPr>
+        <w:tabs>
+          <w:tab w:val="center" w:pos="4680"/>
+          <w:tab w:val="left" w:pos="6720"/>
+        </w:tabs>
+        <w:spacing w:after="160" w:line="259" w:lineRule="auto"/>
+        <w:contextualSpacing/>
+        <w:jc w:val="center"/>
+        <w:rPr>
+          <w:rFonts w:hint="default" w:ascii="Arial" w:hAnsi="Arial" w:cs="Arial"/>
+          <w:b/>
+          <w:bCs/>
+          <w:sz w:val="24"/>
+          <w:szCs w:val="24"/>
+          <w:lang w:val="en-US"/>
+        </w:rPr>
+      </w:pPr>
+      <w:r>
+        <w:rPr>
+          <w:rFonts w:hint="default" w:ascii="Arial" w:hAnsi="Arial" w:cs="Arial"/>
+          <w:b/>
+          <w:bCs/>
+          <w:sz w:val="24"/>
+          <w:szCs w:val="24"/>
+          <w:lang w:val="en-US"/>
+        </w:rPr>
+        <w:t>Work Breakdown Structure</w:t>
+      </w:r>
     </w:p>
     <w:p>
       <w:pPr>
@@ -5087,6 +5238,88 @@
         </w:tabs>
         <w:spacing w:after="160" w:line="259" w:lineRule="auto"/>
         <w:contextualSpacing/>
+        <w:rPr>
+          <w:rFonts w:hint="default" w:ascii="Arial" w:hAnsi="Arial" w:cs="Arial"/>
+          <w:sz w:val="24"/>
+          <w:szCs w:val="24"/>
+        </w:rPr>
+      </w:pPr>
+    </w:p>
+    <w:p>
+      <w:pPr>
+        <w:pStyle w:val="5"/>
+        <w:numPr>
+          <w:ilvl w:val="0"/>
+          <w:numId w:val="0"/>
+        </w:numPr>
+        <w:tabs>
+          <w:tab w:val="center" w:pos="4680"/>
+          <w:tab w:val="left" w:pos="6720"/>
+        </w:tabs>
+        <w:spacing w:after="160" w:line="259" w:lineRule="auto"/>
+        <w:contextualSpacing/>
+        <w:rPr>
+          <w:rFonts w:hint="default" w:ascii="Arial" w:hAnsi="Arial" w:cs="Arial"/>
+          <w:sz w:val="24"/>
+          <w:szCs w:val="24"/>
+        </w:rPr>
+      </w:pPr>
+    </w:p>
+    <w:p>
+      <w:pPr>
+        <w:pStyle w:val="5"/>
+        <w:numPr>
+          <w:ilvl w:val="0"/>
+          <w:numId w:val="0"/>
+        </w:numPr>
+        <w:tabs>
+          <w:tab w:val="center" w:pos="4680"/>
+          <w:tab w:val="left" w:pos="6720"/>
+        </w:tabs>
+        <w:spacing w:after="160" w:line="259" w:lineRule="auto"/>
+        <w:contextualSpacing/>
+        <w:rPr>
+          <w:rFonts w:hint="default" w:ascii="Arial" w:hAnsi="Arial" w:cs="Arial"/>
+          <w:sz w:val="24"/>
+          <w:szCs w:val="24"/>
+        </w:rPr>
+      </w:pPr>
+    </w:p>
+    <w:p>
+      <w:pPr>
+        <w:pStyle w:val="5"/>
+        <w:numPr>
+          <w:ilvl w:val="0"/>
+          <w:numId w:val="0"/>
+        </w:numPr>
+        <w:tabs>
+          <w:tab w:val="center" w:pos="4680"/>
+          <w:tab w:val="left" w:pos="6720"/>
+        </w:tabs>
+        <w:spacing w:after="160" w:line="259" w:lineRule="auto"/>
+        <w:contextualSpacing/>
+        <w:rPr>
+          <w:rFonts w:hint="default" w:ascii="Arial" w:hAnsi="Arial" w:cs="Arial"/>
+          <w:sz w:val="24"/>
+          <w:szCs w:val="24"/>
+        </w:rPr>
+      </w:pPr>
+      <w:bookmarkStart w:id="0" w:name="_GoBack"/>
+      <w:bookmarkEnd w:id="0"/>
+    </w:p>
+    <w:p>
+      <w:pPr>
+        <w:pStyle w:val="5"/>
+        <w:numPr>
+          <w:ilvl w:val="0"/>
+          <w:numId w:val="0"/>
+        </w:numPr>
+        <w:tabs>
+          <w:tab w:val="center" w:pos="4680"/>
+          <w:tab w:val="left" w:pos="6720"/>
+        </w:tabs>
+        <w:spacing w:after="160" w:line="259" w:lineRule="auto"/>
+        <w:contextualSpacing/>
         <w:jc w:val="center"/>
         <w:rPr>
           <w:rFonts w:hint="default" w:ascii="Arial" w:hAnsi="Arial" w:cs="Arial"/>
@@ -5132,7 +5365,7 @@
     <w:tbl>
       <w:tblPr>
         <w:tblStyle w:val="4"/>
-        <w:tblpPr w:leftFromText="180" w:rightFromText="180" w:vertAnchor="page" w:horzAnchor="margin" w:tblpXSpec="center" w:tblpY="2365"/>
+        <w:tblpPr w:leftFromText="180" w:rightFromText="180" w:vertAnchor="page" w:horzAnchor="page" w:tblpX="1934" w:tblpY="2855"/>
         <w:tblW w:w="8505" w:type="dxa"/>
         <w:tblInd w:w="0" w:type="dxa"/>
         <w:tblBorders>

</xml_diff>